<commit_message>
Input Story Dialogue in Assets
</commit_message>
<xml_diff>
--- a/Story/MainDialogueScript.docx
+++ b/Story/MainDialogueScript.docx
@@ -125,7 +125,16 @@
         <w:t xml:space="preserve">???: </w:t>
       </w:r>
       <w:r>
-        <w:t>Look, it's pecking from my hand! </w:t>
+        <w:t xml:space="preserve">Look, it's </w:t>
+      </w:r>
+      <w:r>
+        <w:t>pecking</w:t>
+      </w:r>
+      <w:r>
+        <w:t xml:space="preserve"> from</w:t>
+      </w:r>
+      <w:r>
+        <w:t xml:space="preserve"> my hand! </w:t>
       </w:r>
     </w:p>
     <w:p>
@@ -149,7 +158,13 @@
         <w:t xml:space="preserve">???: </w:t>
       </w:r>
       <w:r>
-        <w:t>There are always birds by this bench. Is that because they're waiting for you to feed them?</w:t>
+        <w:t>The</w:t>
+      </w:r>
+      <w:r>
+        <w:t xml:space="preserve"> birds are always </w:t>
+      </w:r>
+      <w:r>
+        <w:t>by this bench. Is that because they're waiting for you to feed them?</w:t>
       </w:r>
     </w:p>
     <w:p>
@@ -211,11 +226,16 @@
     </w:p>
     <w:p>
       <w:r>
-        <w:t>???: I</w:t>
-      </w:r>
-      <w:r>
-        <w:t>'m your new bird-friend! </w:t>
-      </w:r>
+        <w:t xml:space="preserve">???: </w:t>
+      </w:r>
+      <w:r>
+        <w:t>Your</w:t>
+      </w:r>
+      <w:r>
+        <w:t xml:space="preserve"> new bird-friend! </w:t>
+      </w:r>
+      <w:bookmarkStart w:id="0" w:name="_GoBack"/>
+      <w:bookmarkEnd w:id="0"/>
     </w:p>
     <w:p>
       <w:r>
@@ -248,7 +268,13 @@
         <w:t xml:space="preserve">C: </w:t>
       </w:r>
       <w:r>
-        <w:t>I'm so sorry that I made you drop your pen. It's all broken now.</w:t>
+        <w:t xml:space="preserve">I'm so sorry that I made you drop your </w:t>
+      </w:r>
+      <w:r>
+        <w:t>watch</w:t>
+      </w:r>
+      <w:r>
+        <w:t>. It's all broken now.</w:t>
       </w:r>
     </w:p>
     <w:p>
@@ -403,7 +429,13 @@
         <w:t xml:space="preserve">C: </w:t>
       </w:r>
       <w:r>
-        <w:t>When you're going to repair the pen, can I help you? Can we repair it together?</w:t>
+        <w:t xml:space="preserve">When you're going to repair the </w:t>
+      </w:r>
+      <w:r>
+        <w:t>watch</w:t>
+      </w:r>
+      <w:r>
+        <w:t>, can I help you? Can we repair it together?</w:t>
       </w:r>
     </w:p>
     <w:p>
@@ -473,10 +505,16 @@
         <w:t xml:space="preserve">The worst part was seeing Mom cry. </w:t>
       </w:r>
       <w:r>
-        <w:t>I’m sure she doesn’t even</w:t>
-      </w:r>
-      <w:r>
-        <w:t xml:space="preserve"> regret leaving </w:t>
+        <w:t>It’s not that she</w:t>
+      </w:r>
+      <w:r>
+        <w:t xml:space="preserve"> regret</w:t>
+      </w:r>
+      <w:r>
+        <w:t>s</w:t>
+      </w:r>
+      <w:r>
+        <w:t xml:space="preserve"> leaving </w:t>
       </w:r>
       <w:proofErr w:type="gramStart"/>
       <w:r>
@@ -487,7 +525,13 @@
       </w:r>
       <w:proofErr w:type="gramEnd"/>
       <w:r>
-        <w:t xml:space="preserve"> miss him</w:t>
+        <w:t xml:space="preserve"> miss</w:t>
+      </w:r>
+      <w:r>
+        <w:t>es</w:t>
+      </w:r>
+      <w:r>
+        <w:t xml:space="preserve"> him</w:t>
       </w:r>
       <w:r>
         <w:t>. She</w:t>
@@ -530,7 +574,10 @@
         <w:t xml:space="preserve">C: </w:t>
       </w:r>
       <w:r>
-        <w:t>Oh, for real. We're not teenagers anymore, and it's raining...</w:t>
+        <w:t>I don’t think so</w:t>
+      </w:r>
+      <w:r>
+        <w:t>. We're not teenagers anymore, and it's raining...</w:t>
       </w:r>
     </w:p>
     <w:p>
@@ -677,7 +724,16 @@
         <w:t>CHARLIE: You’re</w:t>
       </w:r>
       <w:r>
-        <w:t xml:space="preserve"> making such a big deal out of that</w:t>
+        <w:t xml:space="preserve"> making a</w:t>
+      </w:r>
+      <w:r>
+        <w:t xml:space="preserve"> really</w:t>
+      </w:r>
+      <w:r>
+        <w:t xml:space="preserve"> big deal out of </w:t>
+      </w:r>
+      <w:r>
+        <w:t>that</w:t>
       </w:r>
       <w:r>
         <w:t>!</w:t>
@@ -716,7 +772,13 @@
         <w:t xml:space="preserve">CHARLIE: </w:t>
       </w:r>
       <w:r>
-        <w:t>Wait, don't be all cold like that. Are you really going to walk away? Come on. Robin?</w:t>
+        <w:t xml:space="preserve">Wait, don't be all cold like that. Are you </w:t>
+      </w:r>
+      <w:r>
+        <w:t>seriously</w:t>
+      </w:r>
+      <w:r>
+        <w:t xml:space="preserve"> going to walk away? Come on. Robin?</w:t>
       </w:r>
     </w:p>
     <w:p>
@@ -836,8 +898,6 @@
       <w:r>
         <w:t xml:space="preserve"> I am.</w:t>
       </w:r>
-      <w:bookmarkStart w:id="0" w:name="_GoBack"/>
-      <w:bookmarkEnd w:id="0"/>
     </w:p>
     <w:p>
       <w:pPr>

</xml_diff>

<commit_message>
Fix small mistakes in dialogue + last scene
</commit_message>
<xml_diff>
--- a/Story/MainDialogueScript.docx
+++ b/Story/MainDialogueScript.docx
@@ -617,9 +617,6 @@
       <w:r>
         <w:t xml:space="preserve"> </w:t>
       </w:r>
-      <w:r>
-        <w:t>*</w:t>
-      </w:r>
     </w:p>
     <w:p>
       <w:r>
@@ -666,7 +663,7 @@
         <w:t>! There. Repeat after me. I, solemnly swear...</w:t>
       </w:r>
       <w:r>
-        <w:t xml:space="preserve"> *</w:t>
+        <w:t xml:space="preserve"> </w:t>
       </w:r>
     </w:p>
     <w:p>
@@ -794,7 +791,7 @@
         <w:t>?</w:t>
       </w:r>
       <w:r>
-        <w:t xml:space="preserve"> *</w:t>
+        <w:t xml:space="preserve"> </w:t>
       </w:r>
     </w:p>
     <w:p>
@@ -802,7 +799,7 @@
         <w:t xml:space="preserve">CHARLIE: </w:t>
       </w:r>
       <w:r>
-        <w:t>… *</w:t>
+        <w:t xml:space="preserve">… </w:t>
       </w:r>
     </w:p>
     <w:p>
@@ -872,7 +869,7 @@
         <w:t>.</w:t>
       </w:r>
       <w:r>
-        <w:t xml:space="preserve"> *</w:t>
+        <w:t xml:space="preserve"> </w:t>
       </w:r>
     </w:p>
     <w:p>
@@ -905,7 +902,13 @@
         <w:t xml:space="preserve"> </w:t>
       </w:r>
       <w:r>
-        <w:t>Where are you? I'm sorry for letting you be lonely. I really am. I should have said it long ago. Is it too late now? I mis</w:t>
+        <w:t xml:space="preserve">Where are you? I'm sorry </w:t>
+      </w:r>
+      <w:r>
+        <w:t>that I let</w:t>
+      </w:r>
+      <w:r>
+        <w:t xml:space="preserve"> you be lonely. I really am. I should have said it long ago. Is it too late now? I mis</w:t>
       </w:r>
       <w:r>
         <w:t>s you.</w:t>
@@ -971,7 +974,7 @@
     </w:p>
     <w:p>
       <w:r>
-        <w:t xml:space="preserve">CHARLIE: Robin… </w:t>
+        <w:t>CHARLIE: Robin…</w:t>
       </w:r>
     </w:p>
     <w:p>
@@ -979,24 +982,57 @@
         <w:t xml:space="preserve">ROBIN: </w:t>
       </w:r>
       <w:r>
-        <w:t xml:space="preserve">Charlie? </w:t>
-      </w:r>
-      <w:r>
-        <w:t>Oh my god.</w:t>
-      </w:r>
-      <w:r>
-        <w:t xml:space="preserve"> Are you awake?</w:t>
-      </w:r>
-      <w:r>
-        <w:t xml:space="preserve"> You’re back. You’re actually back.</w:t>
+        <w:t>Charlie? Did you say something? You did. You're awake... Are you back, are you really back?</w:t>
       </w:r>
     </w:p>
     <w:p>
       <w:r>
         <w:t xml:space="preserve">CHARLIE: </w:t>
+      </w:r>
+      <w:r>
+        <w:t>I'm sorry...</w:t>
+      </w:r>
+    </w:p>
+    <w:p>
+      <w:r>
+        <w:t xml:space="preserve">ROBIN: </w:t>
+      </w:r>
+      <w:r>
+        <w:t xml:space="preserve">I know. </w:t>
+      </w:r>
+    </w:p>
+    <w:p>
+      <w:r>
+        <w:lastRenderedPageBreak/>
+        <w:t>ROBIN: My</w:t>
+      </w:r>
+      <w:r>
+        <w:t xml:space="preserve"> legs are jelly. I was so scared... I would have </w:t>
+      </w:r>
+      <w:r>
+        <w:t xml:space="preserve">gone to the moon and back, for a chance to </w:t>
+      </w:r>
+      <w:r>
+        <w:t>mend things. But you were way beyond that.</w:t>
       </w:r>
       <w:bookmarkStart w:id="0" w:name="_GoBack"/>
       <w:bookmarkEnd w:id="0"/>
+    </w:p>
+    <w:p>
+      <w:r>
+        <w:t xml:space="preserve">CHARLIE: </w:t>
+      </w:r>
+      <w:r>
+        <w:t xml:space="preserve">We'll mend them now. We'll take our </w:t>
+      </w:r>
+      <w:proofErr w:type="gramStart"/>
+      <w:r>
+        <w:t>time, and</w:t>
+      </w:r>
+      <w:proofErr w:type="gramEnd"/>
+      <w:r>
+        <w:t xml:space="preserve"> make them beautiful.</w:t>
+      </w:r>
     </w:p>
     <w:p>
       <w:pPr>

</xml_diff>